<commit_message>
actualizacion (casos de uso, programa integrados de java)
</commit_message>
<xml_diff>
--- a/diagramas/10.Asignar Actividad.docx
+++ b/diagramas/10.Asignar Actividad.docx
@@ -1,6 +1,6 @@
 
 <file path=word/document.xml><?xml version="1.0" encoding="utf-8"?>
-<w:document xmlns:wpc="http://schemas.microsoft.com/office/word/2010/wordprocessingCanvas" xmlns:mo="http://schemas.microsoft.com/office/mac/office/2008/main" xmlns:mc="http://schemas.openxmlformats.org/markup-compatibility/2006" xmlns:mv="urn:schemas-microsoft-com:mac:vml" xmlns:o="urn:schemas-microsoft-com:office:office" xmlns:r="http://schemas.openxmlformats.org/officeDocument/2006/relationships" xmlns:m="http://schemas.openxmlformats.org/officeDocument/2006/math" xmlns:v="urn:schemas-microsoft-com:vml" xmlns:wp14="http://schemas.microsoft.com/office/word/2010/wordprocessingDrawing" xmlns:wp="http://schemas.openxmlformats.org/drawingml/2006/wordprocessingDrawing" xmlns:w10="urn:schemas-microsoft-com:office:word" xmlns:w="http://schemas.openxmlformats.org/wordprocessingml/2006/main" xmlns:w14="http://schemas.microsoft.com/office/word/2010/wordml" xmlns:w15="http://schemas.microsoft.com/office/word/2012/wordml" xmlns:wpg="http://schemas.microsoft.com/office/word/2010/wordprocessingGroup" xmlns:wpi="http://schemas.microsoft.com/office/word/2010/wordprocessingInk" xmlns:wne="http://schemas.microsoft.com/office/word/2006/wordml" xmlns:wps="http://schemas.microsoft.com/office/word/2010/wordprocessingShape" mc:Ignorable="w14 w15 wp14">
+<w:document xmlns:wpc="http://schemas.microsoft.com/office/word/2010/wordprocessingCanvas" xmlns:cx="http://schemas.microsoft.com/office/drawing/2014/chartex" xmlns:cx1="http://schemas.microsoft.com/office/drawing/2015/9/8/chartex" xmlns:cx2="http://schemas.microsoft.com/office/drawing/2015/10/21/chartex" xmlns:cx3="http://schemas.microsoft.com/office/drawing/2016/5/9/chartex" xmlns:cx4="http://schemas.microsoft.com/office/drawing/2016/5/10/chartex" xmlns:cx5="http://schemas.microsoft.com/office/drawing/2016/5/11/chartex" xmlns:cx6="http://schemas.microsoft.com/office/drawing/2016/5/12/chartex" xmlns:cx7="http://schemas.microsoft.com/office/drawing/2016/5/13/chartex" xmlns:cx8="http://schemas.microsoft.com/office/drawing/2016/5/14/chartex" xmlns:mc="http://schemas.openxmlformats.org/markup-compatibility/2006" xmlns:aink="http://schemas.microsoft.com/office/drawing/2016/ink" xmlns:am3d="http://schemas.microsoft.com/office/drawing/2017/model3d" xmlns:o="urn:schemas-microsoft-com:office:office" xmlns:r="http://schemas.openxmlformats.org/officeDocument/2006/relationships" xmlns:m="http://schemas.openxmlformats.org/officeDocument/2006/math" xmlns:v="urn:schemas-microsoft-com:vml" xmlns:wp14="http://schemas.microsoft.com/office/word/2010/wordprocessingDrawing" xmlns:wp="http://schemas.openxmlformats.org/drawingml/2006/wordprocessingDrawing" xmlns:w10="urn:schemas-microsoft-com:office:word" xmlns:w="http://schemas.openxmlformats.org/wordprocessingml/2006/main" xmlns:w14="http://schemas.microsoft.com/office/word/2010/wordml" xmlns:w15="http://schemas.microsoft.com/office/word/2012/wordml" xmlns:w16cid="http://schemas.microsoft.com/office/word/2016/wordml/cid" xmlns:w16se="http://schemas.microsoft.com/office/word/2015/wordml/symex" xmlns:wpg="http://schemas.microsoft.com/office/word/2010/wordprocessingGroup" xmlns:wpi="http://schemas.microsoft.com/office/word/2010/wordprocessingInk" xmlns:wne="http://schemas.microsoft.com/office/word/2006/wordml" xmlns:wps="http://schemas.microsoft.com/office/word/2010/wordprocessingShape" mc:Ignorable="w14 w15 w16se w16cid wp14">
   <w:body>
     <w:tbl>
       <w:tblPr>
@@ -137,8 +137,6 @@
               </w:rPr>
               <w:t>Docente</w:t>
             </w:r>
-            <w:bookmarkStart w:id="0" w:name="_GoBack"/>
-            <w:bookmarkEnd w:id="0"/>
           </w:p>
         </w:tc>
       </w:tr>
@@ -187,6 +185,13 @@
                 <w:szCs w:val="24"/>
               </w:rPr>
             </w:pPr>
+            <w:r>
+              <w:rPr>
+                <w:rFonts w:ascii="Calibri" w:hAnsi="Calibri" w:cs="Calibri"/>
+                <w:color w:val="000000"/>
+              </w:rPr>
+              <w:t>Este caso de uso permite al docente asignarle una actividad a algún alumno</w:t>
+            </w:r>
           </w:p>
         </w:tc>
       </w:tr>
@@ -230,11 +235,179 @@
           </w:tcPr>
           <w:p>
             <w:pPr>
-              <w:rPr>
-                <w:sz w:val="24"/>
-                <w:szCs w:val="24"/>
-              </w:rPr>
-            </w:pPr>
+              <w:pStyle w:val="NormalWeb"/>
+              <w:spacing w:before="0" w:beforeAutospacing="0" w:after="0" w:afterAutospacing="0"/>
+              <w:rPr>
+                <w:color w:val="FF0000"/>
+              </w:rPr>
+            </w:pPr>
+            <w:r>
+              <w:rPr>
+                <w:rFonts w:ascii="Calibri" w:hAnsi="Calibri" w:cs="Calibri"/>
+                <w:color w:val="FF0000"/>
+              </w:rPr>
+              <w:t>Al seleccionar la opción de asignar tarea se despliega un listado de alumnos a los que el docente puede asignarle la actividad</w:t>
+            </w:r>
+          </w:p>
+          <w:p>
+            <w:pPr>
+              <w:pStyle w:val="NormalWeb"/>
+              <w:spacing w:before="0" w:beforeAutospacing="0" w:after="0" w:afterAutospacing="0"/>
+              <w:textAlignment w:val="baseline"/>
+              <w:rPr>
+                <w:rFonts w:ascii="Calibri" w:hAnsi="Calibri" w:cs="Calibri"/>
+                <w:color w:val="FF0000"/>
+              </w:rPr>
+            </w:pPr>
+            <w:r>
+              <w:rPr>
+                <w:rFonts w:ascii="Calibri" w:hAnsi="Calibri" w:cs="Calibri"/>
+                <w:color w:val="FF0000"/>
+              </w:rPr>
+              <w:t>1.</w:t>
+            </w:r>
+            <w:r>
+              <w:rPr>
+                <w:rFonts w:ascii="Calibri" w:hAnsi="Calibri" w:cs="Calibri"/>
+                <w:color w:val="FF0000"/>
+              </w:rPr>
+              <w:t xml:space="preserve">El docente elige el o los alumnos a los que </w:t>
+            </w:r>
+            <w:r>
+              <w:rPr>
+                <w:rFonts w:ascii="Calibri" w:hAnsi="Calibri" w:cs="Calibri"/>
+                <w:color w:val="FF0000"/>
+              </w:rPr>
+              <w:t>desea</w:t>
+            </w:r>
+            <w:r>
+              <w:rPr>
+                <w:rFonts w:ascii="Calibri" w:hAnsi="Calibri" w:cs="Calibri"/>
+                <w:color w:val="FF0000"/>
+              </w:rPr>
+              <w:t xml:space="preserve"> asignar la </w:t>
+            </w:r>
+            <w:r>
+              <w:rPr>
+                <w:rFonts w:ascii="Calibri" w:hAnsi="Calibri" w:cs="Calibri"/>
+                <w:color w:val="FF0000"/>
+              </w:rPr>
+              <w:t>actividad.</w:t>
+            </w:r>
+          </w:p>
+          <w:p>
+            <w:pPr>
+              <w:pStyle w:val="NormalWeb"/>
+              <w:spacing w:before="0" w:beforeAutospacing="0" w:after="0" w:afterAutospacing="0"/>
+              <w:textAlignment w:val="baseline"/>
+              <w:rPr>
+                <w:rFonts w:ascii="Calibri" w:hAnsi="Calibri" w:cs="Calibri"/>
+                <w:color w:val="FF0000"/>
+              </w:rPr>
+            </w:pPr>
+            <w:r>
+              <w:rPr>
+                <w:rFonts w:ascii="Calibri" w:hAnsi="Calibri" w:cs="Calibri"/>
+                <w:color w:val="FF0000"/>
+              </w:rPr>
+              <w:t>2.</w:t>
+            </w:r>
+            <w:r>
+              <w:rPr>
+                <w:rFonts w:ascii="Calibri" w:hAnsi="Calibri" w:cs="Calibri"/>
+                <w:color w:val="FF0000"/>
+              </w:rPr>
+              <w:t xml:space="preserve">El docente elige las o la </w:t>
+            </w:r>
+            <w:r>
+              <w:rPr>
+                <w:rFonts w:ascii="Calibri" w:hAnsi="Calibri" w:cs="Calibri"/>
+                <w:color w:val="FF0000"/>
+              </w:rPr>
+              <w:t>actividades</w:t>
+            </w:r>
+            <w:r>
+              <w:rPr>
+                <w:rFonts w:ascii="Calibri" w:hAnsi="Calibri" w:cs="Calibri"/>
+                <w:color w:val="FF0000"/>
+              </w:rPr>
+              <w:t xml:space="preserve"> a asignar </w:t>
+            </w:r>
+          </w:p>
+          <w:p>
+            <w:pPr>
+              <w:pStyle w:val="NormalWeb"/>
+              <w:spacing w:before="0" w:beforeAutospacing="0" w:after="0" w:afterAutospacing="0"/>
+              <w:textAlignment w:val="baseline"/>
+              <w:rPr>
+                <w:rFonts w:ascii="Calibri" w:hAnsi="Calibri" w:cs="Calibri"/>
+                <w:color w:val="FF0000"/>
+              </w:rPr>
+            </w:pPr>
+            <w:r>
+              <w:rPr>
+                <w:rFonts w:ascii="Calibri" w:hAnsi="Calibri" w:cs="Calibri"/>
+                <w:color w:val="FF0000"/>
+              </w:rPr>
+              <w:t>3.</w:t>
+            </w:r>
+            <w:r>
+              <w:rPr>
+                <w:rFonts w:ascii="Calibri" w:hAnsi="Calibri" w:cs="Calibri"/>
+                <w:color w:val="FF0000"/>
+              </w:rPr>
+              <w:t xml:space="preserve">El docente </w:t>
+            </w:r>
+            <w:r>
+              <w:rPr>
+                <w:rFonts w:ascii="Calibri" w:hAnsi="Calibri" w:cs="Calibri"/>
+                <w:color w:val="FF0000"/>
+              </w:rPr>
+              <w:t>presiona</w:t>
+            </w:r>
+            <w:r>
+              <w:rPr>
+                <w:rFonts w:ascii="Calibri" w:hAnsi="Calibri" w:cs="Calibri"/>
+                <w:color w:val="FF0000"/>
+              </w:rPr>
+              <w:t xml:space="preserve"> el botón de finalizar</w:t>
+            </w:r>
+          </w:p>
+          <w:p>
+            <w:pPr>
+              <w:pStyle w:val="NormalWeb"/>
+              <w:spacing w:before="0" w:beforeAutospacing="0" w:after="0" w:afterAutospacing="0"/>
+              <w:textAlignment w:val="baseline"/>
+              <w:rPr>
+                <w:rFonts w:ascii="Calibri" w:hAnsi="Calibri" w:cs="Calibri"/>
+                <w:color w:val="FF0000"/>
+              </w:rPr>
+            </w:pPr>
+            <w:r>
+              <w:rPr>
+                <w:rFonts w:ascii="Calibri" w:hAnsi="Calibri" w:cs="Calibri"/>
+                <w:color w:val="FF0000"/>
+              </w:rPr>
+              <w:t>4.El sistema guarda las actividades asignadas al alumno deseado</w:t>
+            </w:r>
+          </w:p>
+          <w:p>
+            <w:pPr>
+              <w:pStyle w:val="NormalWeb"/>
+              <w:spacing w:before="0" w:beforeAutospacing="0" w:after="0" w:afterAutospacing="0"/>
+              <w:textAlignment w:val="baseline"/>
+              <w:rPr>
+                <w:rFonts w:ascii="Calibri" w:hAnsi="Calibri" w:cs="Calibri"/>
+                <w:color w:val="000000"/>
+              </w:rPr>
+            </w:pPr>
+            <w:r>
+              <w:rPr>
+                <w:rFonts w:ascii="Calibri" w:hAnsi="Calibri" w:cs="Calibri"/>
+                <w:color w:val="FF0000"/>
+              </w:rPr>
+              <w:t>4.Finaliza el caso de uso.</w:t>
+            </w:r>
           </w:p>
         </w:tc>
       </w:tr>
@@ -338,21 +511,37 @@
               </w:rPr>
               <w:t>[PRE]</w:t>
             </w:r>
-          </w:p>
-          <w:p>
-            <w:pPr>
+            <w:r>
               <w:rPr>
                 <w:sz w:val="24"/>
                 <w:szCs w:val="24"/>
               </w:rPr>
-            </w:pPr>
-            <w:r>
+              <w:t>El docente debe haber creado las actividades a asignar.</w:t>
+            </w:r>
+          </w:p>
+          <w:p>
+            <w:pPr>
               <w:rPr>
                 <w:sz w:val="24"/>
                 <w:szCs w:val="24"/>
               </w:rPr>
+            </w:pPr>
+            <w:r>
+              <w:rPr>
+                <w:sz w:val="24"/>
+                <w:szCs w:val="24"/>
+              </w:rPr>
               <w:t>[POST]</w:t>
             </w:r>
+            <w:r>
+              <w:rPr>
+                <w:sz w:val="24"/>
+                <w:szCs w:val="24"/>
+              </w:rPr>
+              <w:t xml:space="preserve"> La actividad debe ser asignada adecuadamente.</w:t>
+            </w:r>
+            <w:bookmarkStart w:id="0" w:name="_GoBack"/>
+            <w:bookmarkEnd w:id="0"/>
           </w:p>
         </w:tc>
       </w:tr>
@@ -401,6 +590,29 @@
                 <w:szCs w:val="24"/>
               </w:rPr>
             </w:pPr>
+            <w:r>
+              <w:rPr>
+                <w:rFonts w:ascii="Calibri" w:hAnsi="Calibri" w:cs="Calibri"/>
+                <w:color w:val="000000"/>
+              </w:rPr>
+              <w:t>Extiende del caso de uso Crear actividad. Esta insertado en el punto de extensión ASIGNAR_ACTIVIDAD cuando cumple la condición [</w:t>
+            </w:r>
+            <w:proofErr w:type="spellStart"/>
+            <w:r>
+              <w:rPr>
+                <w:rFonts w:ascii="Calibri" w:hAnsi="Calibri" w:cs="Calibri"/>
+                <w:color w:val="000000"/>
+              </w:rPr>
+              <w:t>asignarAhora</w:t>
+            </w:r>
+            <w:proofErr w:type="spellEnd"/>
+            <w:r>
+              <w:rPr>
+                <w:rFonts w:ascii="Calibri" w:hAnsi="Calibri" w:cs="Calibri"/>
+                <w:color w:val="000000"/>
+              </w:rPr>
+              <w:t>]</w:t>
+            </w:r>
           </w:p>
         </w:tc>
       </w:tr>
@@ -454,6 +666,35 @@
       </w:tr>
     </w:tbl>
     <w:p/>
+    <w:p/>
+    <w:p/>
+    <w:p/>
+    <w:p>
+      <w:r>
+        <w:t>Hay dos rutas:</w:t>
+      </w:r>
+    </w:p>
+    <w:p>
+      <w:r>
+        <w:t>El docente selecciona las actividades y después el alumno</w:t>
+      </w:r>
+    </w:p>
+    <w:p>
+      <w:r>
+        <w:t>O</w:t>
+      </w:r>
+    </w:p>
+    <w:p>
+      <w:r>
+        <w:t>El docente selecciona el alumno y luego las actividades.</w:t>
+      </w:r>
+    </w:p>
+    <w:p/>
+    <w:p>
+      <w:r>
+        <w:t xml:space="preserve">Y si va a poder asignar mas tarde de crear como se representa en el caso de uso  </w:t>
+      </w:r>
+    </w:p>
     <w:sectPr>
       <w:pgSz w:w="16838" w:h="11906" w:orient="landscape"/>
       <w:pgMar w:top="1417" w:right="1701" w:bottom="1417" w:left="1701" w:header="708" w:footer="708" w:gutter="0"/>
@@ -464,8 +705,129 @@
 </w:document>
 </file>
 
+<file path=word/numbering.xml><?xml version="1.0" encoding="utf-8"?>
+<w:numbering xmlns:wpc="http://schemas.microsoft.com/office/word/2010/wordprocessingCanvas" xmlns:cx="http://schemas.microsoft.com/office/drawing/2014/chartex" xmlns:cx1="http://schemas.microsoft.com/office/drawing/2015/9/8/chartex" xmlns:cx2="http://schemas.microsoft.com/office/drawing/2015/10/21/chartex" xmlns:cx3="http://schemas.microsoft.com/office/drawing/2016/5/9/chartex" xmlns:cx4="http://schemas.microsoft.com/office/drawing/2016/5/10/chartex" xmlns:cx5="http://schemas.microsoft.com/office/drawing/2016/5/11/chartex" xmlns:cx6="http://schemas.microsoft.com/office/drawing/2016/5/12/chartex" xmlns:cx7="http://schemas.microsoft.com/office/drawing/2016/5/13/chartex" xmlns:cx8="http://schemas.microsoft.com/office/drawing/2016/5/14/chartex" xmlns:mc="http://schemas.openxmlformats.org/markup-compatibility/2006" xmlns:aink="http://schemas.microsoft.com/office/drawing/2016/ink" xmlns:am3d="http://schemas.microsoft.com/office/drawing/2017/model3d" xmlns:o="urn:schemas-microsoft-com:office:office" xmlns:r="http://schemas.openxmlformats.org/officeDocument/2006/relationships" xmlns:m="http://schemas.openxmlformats.org/officeDocument/2006/math" xmlns:v="urn:schemas-microsoft-com:vml" xmlns:wp14="http://schemas.microsoft.com/office/word/2010/wordprocessingDrawing" xmlns:wp="http://schemas.openxmlformats.org/drawingml/2006/wordprocessingDrawing" xmlns:w10="urn:schemas-microsoft-com:office:word" xmlns:w="http://schemas.openxmlformats.org/wordprocessingml/2006/main" xmlns:w14="http://schemas.microsoft.com/office/word/2010/wordml" xmlns:w15="http://schemas.microsoft.com/office/word/2012/wordml" xmlns:w16cid="http://schemas.microsoft.com/office/word/2016/wordml/cid" xmlns:w16se="http://schemas.microsoft.com/office/word/2015/wordml/symex" xmlns:wpg="http://schemas.microsoft.com/office/word/2010/wordprocessingGroup" xmlns:wpi="http://schemas.microsoft.com/office/word/2010/wordprocessingInk" xmlns:wne="http://schemas.microsoft.com/office/word/2006/wordml" xmlns:wps="http://schemas.microsoft.com/office/word/2010/wordprocessingShape" mc:Ignorable="w14 w15 w16se w16cid wp14">
+  <w:abstractNum w:abstractNumId="0" w15:restartNumberingAfterBreak="0">
+    <w:nsid w:val="20493F23"/>
+    <w:multiLevelType w:val="multilevel"/>
+    <w:tmpl w:val="B9103E16"/>
+    <w:lvl w:ilvl="0">
+      <w:start w:val="1"/>
+      <w:numFmt w:val="decimal"/>
+      <w:lvlText w:val="%1."/>
+      <w:lvlJc w:val="left"/>
+      <w:pPr>
+        <w:tabs>
+          <w:tab w:val="num" w:pos="720"/>
+        </w:tabs>
+        <w:ind w:left="720" w:hanging="360"/>
+      </w:pPr>
+    </w:lvl>
+    <w:lvl w:ilvl="1" w:tentative="1">
+      <w:start w:val="1"/>
+      <w:numFmt w:val="decimal"/>
+      <w:lvlText w:val="%2."/>
+      <w:lvlJc w:val="left"/>
+      <w:pPr>
+        <w:tabs>
+          <w:tab w:val="num" w:pos="1440"/>
+        </w:tabs>
+        <w:ind w:left="1440" w:hanging="360"/>
+      </w:pPr>
+    </w:lvl>
+    <w:lvl w:ilvl="2" w:tentative="1">
+      <w:start w:val="1"/>
+      <w:numFmt w:val="decimal"/>
+      <w:lvlText w:val="%3."/>
+      <w:lvlJc w:val="left"/>
+      <w:pPr>
+        <w:tabs>
+          <w:tab w:val="num" w:pos="2160"/>
+        </w:tabs>
+        <w:ind w:left="2160" w:hanging="360"/>
+      </w:pPr>
+    </w:lvl>
+    <w:lvl w:ilvl="3" w:tentative="1">
+      <w:start w:val="1"/>
+      <w:numFmt w:val="decimal"/>
+      <w:lvlText w:val="%4."/>
+      <w:lvlJc w:val="left"/>
+      <w:pPr>
+        <w:tabs>
+          <w:tab w:val="num" w:pos="2880"/>
+        </w:tabs>
+        <w:ind w:left="2880" w:hanging="360"/>
+      </w:pPr>
+    </w:lvl>
+    <w:lvl w:ilvl="4" w:tentative="1">
+      <w:start w:val="1"/>
+      <w:numFmt w:val="decimal"/>
+      <w:lvlText w:val="%5."/>
+      <w:lvlJc w:val="left"/>
+      <w:pPr>
+        <w:tabs>
+          <w:tab w:val="num" w:pos="3600"/>
+        </w:tabs>
+        <w:ind w:left="3600" w:hanging="360"/>
+      </w:pPr>
+    </w:lvl>
+    <w:lvl w:ilvl="5" w:tentative="1">
+      <w:start w:val="1"/>
+      <w:numFmt w:val="decimal"/>
+      <w:lvlText w:val="%6."/>
+      <w:lvlJc w:val="left"/>
+      <w:pPr>
+        <w:tabs>
+          <w:tab w:val="num" w:pos="4320"/>
+        </w:tabs>
+        <w:ind w:left="4320" w:hanging="360"/>
+      </w:pPr>
+    </w:lvl>
+    <w:lvl w:ilvl="6" w:tentative="1">
+      <w:start w:val="1"/>
+      <w:numFmt w:val="decimal"/>
+      <w:lvlText w:val="%7."/>
+      <w:lvlJc w:val="left"/>
+      <w:pPr>
+        <w:tabs>
+          <w:tab w:val="num" w:pos="5040"/>
+        </w:tabs>
+        <w:ind w:left="5040" w:hanging="360"/>
+      </w:pPr>
+    </w:lvl>
+    <w:lvl w:ilvl="7" w:tentative="1">
+      <w:start w:val="1"/>
+      <w:numFmt w:val="decimal"/>
+      <w:lvlText w:val="%8."/>
+      <w:lvlJc w:val="left"/>
+      <w:pPr>
+        <w:tabs>
+          <w:tab w:val="num" w:pos="5760"/>
+        </w:tabs>
+        <w:ind w:left="5760" w:hanging="360"/>
+      </w:pPr>
+    </w:lvl>
+    <w:lvl w:ilvl="8" w:tentative="1">
+      <w:start w:val="1"/>
+      <w:numFmt w:val="decimal"/>
+      <w:lvlText w:val="%9."/>
+      <w:lvlJc w:val="left"/>
+      <w:pPr>
+        <w:tabs>
+          <w:tab w:val="num" w:pos="6480"/>
+        </w:tabs>
+        <w:ind w:left="6480" w:hanging="360"/>
+      </w:pPr>
+    </w:lvl>
+  </w:abstractNum>
+  <w:num w:numId="1">
+    <w:abstractNumId w:val="0"/>
+  </w:num>
+</w:numbering>
+</file>
+
 <file path=word/styles.xml><?xml version="1.0" encoding="utf-8"?>
-<w:styles xmlns:mc="http://schemas.openxmlformats.org/markup-compatibility/2006" xmlns:r="http://schemas.openxmlformats.org/officeDocument/2006/relationships" xmlns:w="http://schemas.openxmlformats.org/wordprocessingml/2006/main" xmlns:w14="http://schemas.microsoft.com/office/word/2010/wordml" xmlns:w15="http://schemas.microsoft.com/office/word/2012/wordml" mc:Ignorable="w14 w15">
+<w:styles xmlns:mc="http://schemas.openxmlformats.org/markup-compatibility/2006" xmlns:r="http://schemas.openxmlformats.org/officeDocument/2006/relationships" xmlns:w="http://schemas.openxmlformats.org/wordprocessingml/2006/main" xmlns:w14="http://schemas.microsoft.com/office/word/2010/wordml" xmlns:w15="http://schemas.microsoft.com/office/word/2012/wordml" xmlns:w16cid="http://schemas.microsoft.com/office/word/2016/wordml/cid" xmlns:w16se="http://schemas.microsoft.com/office/word/2015/wordml/symex" mc:Ignorable="w14 w15 w16se w16cid">
   <w:docDefaults>
     <w:rPrDefault>
       <w:rPr>
@@ -481,7 +843,7 @@
       </w:pPr>
     </w:pPrDefault>
   </w:docDefaults>
-  <w:latentStyles w:defLockedState="0" w:defUIPriority="99" w:defSemiHidden="0" w:defUnhideWhenUsed="0" w:defQFormat="0" w:count="380">
+  <w:latentStyles w:defLockedState="0" w:defUIPriority="99" w:defSemiHidden="0" w:defUnhideWhenUsed="0" w:defQFormat="0" w:count="375">
     <w:lsdException w:name="Normal" w:uiPriority="0" w:qFormat="1"/>
     <w:lsdException w:name="heading 1" w:uiPriority="9" w:qFormat="1"/>
     <w:lsdException w:name="heading 2" w:semiHidden="1" w:uiPriority="9" w:unhideWhenUsed="1" w:qFormat="1"/>
@@ -961,7 +1323,6 @@
       <w:spacing w:after="0" w:line="240" w:lineRule="auto"/>
     </w:pPr>
     <w:tblPr>
-      <w:tblInd w:w="0" w:type="dxa"/>
       <w:tblBorders>
         <w:top w:val="single" w:sz="4" w:space="0" w:color="auto"/>
         <w:left w:val="single" w:sz="4" w:space="0" w:color="auto"/>
@@ -970,12 +1331,6 @@
         <w:insideH w:val="single" w:sz="4" w:space="0" w:color="auto"/>
         <w:insideV w:val="single" w:sz="4" w:space="0" w:color="auto"/>
       </w:tblBorders>
-      <w:tblCellMar>
-        <w:top w:w="0" w:type="dxa"/>
-        <w:left w:w="108" w:type="dxa"/>
-        <w:bottom w:w="0" w:type="dxa"/>
-        <w:right w:w="108" w:type="dxa"/>
-      </w:tblCellMar>
     </w:tblPr>
   </w:style>
   <w:style w:type="paragraph" w:styleId="Descripcin">
@@ -1036,6 +1391,22 @@
       <w:color w:val="1F3763" w:themeColor="accent1" w:themeShade="7F"/>
       <w:sz w:val="24"/>
       <w:szCs w:val="24"/>
+    </w:rPr>
+  </w:style>
+  <w:style w:type="paragraph" w:styleId="NormalWeb">
+    <w:name w:val="Normal (Web)"/>
+    <w:basedOn w:val="Normal"/>
+    <w:uiPriority w:val="99"/>
+    <w:unhideWhenUsed/>
+    <w:rsid w:val="003025D0"/>
+    <w:pPr>
+      <w:spacing w:before="100" w:beforeAutospacing="1" w:after="100" w:afterAutospacing="1" w:line="240" w:lineRule="auto"/>
+    </w:pPr>
+    <w:rPr>
+      <w:rFonts w:ascii="Times New Roman" w:eastAsia="Times New Roman" w:hAnsi="Times New Roman" w:cs="Times New Roman"/>
+      <w:sz w:val="24"/>
+      <w:szCs w:val="24"/>
+      <w:lang w:eastAsia="es-AR"/>
     </w:rPr>
   </w:style>
 </w:styles>
@@ -1341,7 +1712,7 @@
 </file>
 
 <file path=customXml/itemProps1.xml><?xml version="1.0" encoding="utf-8"?>
-<ds:datastoreItem xmlns:ds="http://schemas.openxmlformats.org/officeDocument/2006/customXml" ds:itemID="{1CA0AFAF-A6BE-A24C-BE8E-A2C22E82939F}">
+<ds:datastoreItem xmlns:ds="http://schemas.openxmlformats.org/officeDocument/2006/customXml" ds:itemID="{ACE9044E-C62D-4424-82AA-B73144B833A3}">
   <ds:schemaRefs>
     <ds:schemaRef ds:uri="http://schemas.openxmlformats.org/officeDocument/2006/bibliography"/>
   </ds:schemaRefs>

</xml_diff>